<commit_message>
Update documentation for WriteHecDSS to reflect changes to editor dialog.
</commit_message>
<xml_diff>
--- a/doc/UserManual/Word/60_Command_WriteHecDss.docx
+++ b/doc/UserManual/Word/60_Command_WriteHecDss.docx
@@ -316,7 +316,25 @@
         </w:numPr>
       </w:pPr>
       <w:r>
-        <w:t>Currently the connections to the HEC-DSS file will remain open after the write, in order to minimize performance degradation for multiple write commands.  However, this will lock the HEC-DSS file so that other commands or programs cannot perform file manipulation, such as removing the file.  The connections will automatically time out after several minutes.  A future enhancement will ensure that the file connections can be closed.</w:t>
+        <w:t xml:space="preserve">Currently the connections to the HEC-DSS file </w:t>
+      </w:r>
+      <w:r>
+        <w:t>may</w:t>
+      </w:r>
+      <w:r>
+        <w:t xml:space="preserve"> remain open after the write, in order to minimize performance degradation for multiple write commands.  However, this will lock the HEC-DSS file so that other commands or programs cannot perform file manipulation, such as removing the file.  The connections will automatically time out after several minutes.  A future enhancement will ensure that the file connections can be closed.</w:t>
+      </w:r>
+      <w:r>
+        <w:t xml:space="preserve">  See the </w:t>
+      </w:r>
+      <w:r>
+        <w:rPr>
+          <w:rStyle w:val="RTiSWDocLiteralText"/>
+        </w:rPr>
+        <w:t>Close</w:t>
+      </w:r>
+      <w:r>
+        <w:t xml:space="preserve"> command parameter.</w:t>
       </w:r>
     </w:p>
     <w:p>
@@ -498,9 +516,9 @@
         </w:rPr>
         <w:drawing>
           <wp:inline distT="0" distB="0" distL="0" distR="0">
-            <wp:extent cx="5935980" cy="3733800"/>
-            <wp:effectExtent l="0" t="0" r="7620" b="0"/>
-            <wp:docPr id="1" name="Picture 1" descr="command_WriteHecDss"/>
+            <wp:extent cx="5943600" cy="3672205"/>
+            <wp:effectExtent l="0" t="0" r="0" b="4445"/>
+            <wp:docPr id="2" name="Picture 2"/>
             <wp:cNvGraphicFramePr>
               <a:graphicFrameLocks xmlns:a="http://schemas.openxmlformats.org/drawingml/2006/main" noChangeAspect="1"/>
             </wp:cNvGraphicFramePr>
@@ -508,10 +526,8 @@
               <a:graphicData uri="http://schemas.openxmlformats.org/drawingml/2006/picture">
                 <pic:pic xmlns:pic="http://schemas.openxmlformats.org/drawingml/2006/picture">
                   <pic:nvPicPr>
-                    <pic:cNvPr id="0" name="Picture 1" descr="command_WriteHecDss"/>
-                    <pic:cNvPicPr>
-                      <a:picLocks noChangeAspect="1" noChangeArrowheads="1"/>
-                    </pic:cNvPicPr>
+                    <pic:cNvPr id="2" name="command_WriteHecDss.png"/>
+                    <pic:cNvPicPr/>
                   </pic:nvPicPr>
                   <pic:blipFill>
                     <a:blip r:embed="rId7">
@@ -521,23 +537,18 @@
                         </a:ext>
                       </a:extLst>
                     </a:blip>
-                    <a:srcRect/>
                     <a:stretch>
                       <a:fillRect/>
                     </a:stretch>
                   </pic:blipFill>
-                  <pic:spPr bwMode="auto">
+                  <pic:spPr>
                     <a:xfrm>
                       <a:off x="0" y="0"/>
-                      <a:ext cx="5935980" cy="3733800"/>
+                      <a:ext cx="5943600" cy="3672205"/>
                     </a:xfrm>
                     <a:prstGeom prst="rect">
                       <a:avLst/>
                     </a:prstGeom>
-                    <a:noFill/>
-                    <a:ln>
-                      <a:noFill/>
-                    </a:ln>
                   </pic:spPr>
                 </pic:pic>
               </a:graphicData>
@@ -1126,10 +1137,7 @@
               <w:t xml:space="preserve"> wildcard character to match multiple time series.</w:t>
             </w:r>
             <w:r>
-              <w:t xml:space="preserve">  </w:t>
-            </w:r>
-            <w:r>
-              <w:t xml:space="preserve">Can be specified using </w:t>
+              <w:t xml:space="preserve">  Can be specified using </w:t>
             </w:r>
             <w:r>
               <w:rPr>
@@ -1203,10 +1211,7 @@
               <w:t>The ensemble to be processed, if processing an ensemble.</w:t>
             </w:r>
             <w:r>
-              <w:t xml:space="preserve">  </w:t>
-            </w:r>
-            <w:r>
-              <w:t xml:space="preserve">Can be specified using </w:t>
+              <w:t xml:space="preserve">  Can be specified using </w:t>
             </w:r>
             <w:r>
               <w:rPr>
@@ -1296,10 +1301,7 @@
               <w:t>The date/time for the start of the output.</w:t>
             </w:r>
             <w:r>
-              <w:t xml:space="preserve">  </w:t>
-            </w:r>
-            <w:r>
-              <w:t xml:space="preserve">Can be specified using </w:t>
+              <w:t xml:space="preserve">  Can be specified using </w:t>
             </w:r>
             <w:r>
               <w:rPr>
@@ -1356,10 +1358,7 @@
               <w:t>The date/time for the end of the output.</w:t>
             </w:r>
             <w:r>
-              <w:t xml:space="preserve">  </w:t>
-            </w:r>
-            <w:r>
-              <w:t xml:space="preserve">Can be specified using </w:t>
+              <w:t xml:space="preserve">  Can be specified using </w:t>
             </w:r>
             <w:r>
               <w:rPr>
@@ -1468,10 +1467,7 @@
               <w:t>The DSS path A-part to use for the time series as written to the HEC-DSS file.</w:t>
             </w:r>
             <w:r>
-              <w:t xml:space="preserve">  </w:t>
-            </w:r>
-            <w:r>
-              <w:t xml:space="preserve">Can be specified using </w:t>
+              <w:t xml:space="preserve">  Can be specified using </w:t>
             </w:r>
             <w:r>
               <w:rPr>
@@ -1539,10 +1535,7 @@
               <w:t>The DSS path B-part to use for the time series as written to the HEC-DSS file.</w:t>
             </w:r>
             <w:r>
-              <w:t xml:space="preserve">  </w:t>
-            </w:r>
-            <w:r>
-              <w:t xml:space="preserve">Can be specified using </w:t>
+              <w:t xml:space="preserve">  Can be specified using </w:t>
             </w:r>
             <w:r>
               <w:rPr>
@@ -1622,10 +1615,7 @@
               <w:t>The DSS path C-part to use for the time series as written to the HEC-DSS file.</w:t>
             </w:r>
             <w:r>
-              <w:t xml:space="preserve">  </w:t>
-            </w:r>
-            <w:r>
-              <w:t xml:space="preserve">Can be specified using </w:t>
+              <w:t xml:space="preserve">  Can be specified using </w:t>
             </w:r>
             <w:r>
               <w:rPr>
@@ -1685,10 +1675,7 @@
               <w:t>The DSS path E-part to use for the time series as written to the HEC-DSS file.</w:t>
             </w:r>
             <w:r>
-              <w:t xml:space="preserve">  </w:t>
-            </w:r>
-            <w:r>
-              <w:t xml:space="preserve">Can be specified using </w:t>
+              <w:t xml:space="preserve">  Can be specified using </w:t>
             </w:r>
             <w:r>
               <w:rPr>
@@ -1748,10 +1735,7 @@
               <w:t>The DSS path F-part to use for the time series as written to the HEC-DSS file.</w:t>
             </w:r>
             <w:r>
-              <w:t xml:space="preserve">  </w:t>
-            </w:r>
-            <w:r>
-              <w:t xml:space="preserve">Can be specified using </w:t>
+              <w:t xml:space="preserve">  Can be specified using </w:t>
             </w:r>
             <w:r>
               <w:rPr>
@@ -1813,8 +1797,10 @@
               <w:rPr>
                 <w:b/>
               </w:rPr>
-              <w:t>Under development</w:t>
-            </w:r>
+              <w:t>Not enabled</w:t>
+            </w:r>
+            <w:bookmarkStart w:id="1" w:name="_GoBack"/>
+            <w:bookmarkEnd w:id="1"/>
             <w:r>
               <w:t xml:space="preserve"> – whether to replace the contents of the previous time series in the HEC-DSS file.</w:t>
             </w:r>
@@ -1910,8 +1896,6 @@
           <w:color w:val="000000"/>
         </w:rPr>
       </w:pPr>
-      <w:bookmarkStart w:id="1" w:name="_GoBack"/>
-      <w:bookmarkEnd w:id="1"/>
       <w:r>
         <w:rPr>
           <w:color w:val="000000"/>
@@ -2212,7 +2196,7 @@
       <w:rPr>
         <w:noProof/>
       </w:rPr>
-      <w:t>2</w:t>
+      <w:t>4</w:t>
     </w:r>
     <w:r>
       <w:fldChar w:fldCharType="end"/>

</xml_diff>